<commit_message>
New code for spatial correlation added
</commit_message>
<xml_diff>
--- a/Stat Of The Art/SOTA Article com Soc - plan Aout 2020.docx
+++ b/Stat Of The Art/SOTA Article com Soc - plan Aout 2020.docx
@@ -401,19 +401,23 @@
         </w:rPr>
         <w:t xml:space="preserve">. </w:t>
       </w:r>
-      <w:proofErr w:type="spellStart"/>
-      <w:r>
-        <w:rPr>
-          <w:color w:val="4472C4" w:themeColor="accent1"/>
-        </w:rPr>
-        <w:t>Pargaraphe</w:t>
-      </w:r>
-      <w:proofErr w:type="spellEnd"/>
-      <w:r>
-        <w:rPr>
-          <w:color w:val="4472C4" w:themeColor="accent1"/>
-        </w:rPr>
-        <w:t xml:space="preserve"> 3 p8 parle des applications de la PLS</w:t>
+      <w:r>
+        <w:rPr>
+          <w:color w:val="4472C4" w:themeColor="accent1"/>
+        </w:rPr>
+        <w:t>Para</w:t>
+      </w:r>
+      <w:r>
+        <w:rPr>
+          <w:color w:val="4472C4" w:themeColor="accent1"/>
+        </w:rPr>
+        <w:t>g</w:t>
+      </w:r>
+      <w:r>
+        <w:rPr>
+          <w:color w:val="4472C4" w:themeColor="accent1"/>
+        </w:rPr>
+        <w:t>raphe 3 p8 parle des applications de la PLS</w:t>
       </w:r>
       <w:r>
         <w:rPr>
@@ -421,6 +425,33 @@
         </w:rPr>
         <w:t xml:space="preserve">. </w:t>
       </w:r>
+    </w:p>
+    <w:p>
+      <w:pPr>
+        <w:pStyle w:val="Paragraphedeliste"/>
+        <w:ind w:left="1440"/>
+        <w:rPr>
+          <w:color w:val="70AD47" w:themeColor="accent6"/>
+        </w:rPr>
+      </w:pPr>
+    </w:p>
+    <w:p>
+      <w:pPr>
+        <w:pStyle w:val="Paragraphedeliste"/>
+        <w:ind w:left="1440"/>
+        <w:rPr>
+          <w:color w:val="70AD47" w:themeColor="accent6"/>
+        </w:rPr>
+      </w:pPr>
+    </w:p>
+    <w:p>
+      <w:pPr>
+        <w:pStyle w:val="Paragraphedeliste"/>
+        <w:ind w:left="1440"/>
+        <w:rPr>
+          <w:color w:val="70AD47" w:themeColor="accent6"/>
+        </w:rPr>
+      </w:pPr>
     </w:p>
     <w:p>
       <w:pPr>
@@ -801,6 +832,15 @@
     <w:p>
       <w:pPr>
         <w:pStyle w:val="Paragraphedeliste"/>
+        <w:ind w:left="2160"/>
+        <w:rPr>
+          <w:lang w:val="fr-FR"/>
+        </w:rPr>
+      </w:pPr>
+    </w:p>
+    <w:p>
+      <w:pPr>
+        <w:pStyle w:val="Paragraphedeliste"/>
         <w:numPr>
           <w:ilvl w:val="2"/>
           <w:numId w:val="1"/>
@@ -1027,6 +1067,16 @@
     <w:p>
       <w:pPr>
         <w:pStyle w:val="Paragraphedeliste"/>
+        <w:ind w:left="2160"/>
+        <w:rPr>
+          <w:color w:val="70AD47" w:themeColor="accent6"/>
+          <w:lang w:val="fr-FR"/>
+        </w:rPr>
+      </w:pPr>
+    </w:p>
+    <w:p>
+      <w:pPr>
+        <w:pStyle w:val="Paragraphedeliste"/>
         <w:numPr>
           <w:ilvl w:val="2"/>
           <w:numId w:val="1"/>
@@ -1416,6 +1466,10 @@
       <w:proofErr w:type="spellStart"/>
       <w:r>
         <w:rPr>
+          <w:b/>
+          <w:bCs/>
+          <w:sz w:val="32"/>
+          <w:szCs w:val="32"/>
           <w:lang w:val="fr-FR"/>
         </w:rPr>
         <w:t>Freq</w:t>
@@ -1423,507 +1477,763 @@
       <w:proofErr w:type="spellEnd"/>
       <w:r>
         <w:rPr>
+          <w:b/>
+          <w:bCs/>
+          <w:sz w:val="32"/>
+          <w:szCs w:val="32"/>
           <w:lang w:val="fr-FR"/>
         </w:rPr>
         <w:t> : OFDM</w:t>
       </w:r>
       <w:r>
         <w:rPr>
-          <w:lang w:val="fr-FR"/>
-        </w:rPr>
-        <w:t xml:space="preserve"> </w:t>
-      </w:r>
-      <w:r>
-        <w:rPr>
-          <w:color w:val="4472C4" w:themeColor="accent1"/>
+          <w:b/>
+          <w:bCs/>
+          <w:sz w:val="32"/>
+          <w:szCs w:val="32"/>
+          <w:lang w:val="fr-FR"/>
+        </w:rPr>
+        <w:t xml:space="preserve"> </w:t>
+      </w:r>
+      <w:r>
+        <w:rPr>
+          <w:b/>
+          <w:bCs/>
+          <w:color w:val="4472C4" w:themeColor="accent1"/>
+          <w:sz w:val="32"/>
+          <w:szCs w:val="32"/>
           <w:lang w:val="fr-FR"/>
         </w:rPr>
         <w:t>[63,64] p6 sont les papiers qui on</w:t>
       </w:r>
       <w:r>
         <w:rPr>
-          <w:color w:val="4472C4" w:themeColor="accent1"/>
-          <w:lang w:val="fr-FR"/>
-        </w:rPr>
-        <w:t>t introduit OFDM</w:t>
-      </w:r>
-      <w:r>
-        <w:rPr>
-          <w:color w:val="4472C4" w:themeColor="accent1"/>
+          <w:b/>
+          <w:bCs/>
+          <w:color w:val="4472C4" w:themeColor="accent1"/>
+          <w:sz w:val="32"/>
+          <w:szCs w:val="32"/>
+          <w:lang w:val="fr-FR"/>
+        </w:rPr>
+        <w:t xml:space="preserve">t introduit OFDM. Citer aussi la </w:t>
+      </w:r>
+      <w:proofErr w:type="spellStart"/>
+      <w:r>
+        <w:rPr>
+          <w:b/>
+          <w:bCs/>
+          <w:color w:val="4472C4" w:themeColor="accent1"/>
+          <w:sz w:val="32"/>
+          <w:szCs w:val="32"/>
+          <w:lang w:val="fr-FR"/>
+        </w:rPr>
+        <w:t>survey</w:t>
+      </w:r>
+      <w:proofErr w:type="spellEnd"/>
+      <w:r>
+        <w:rPr>
+          <w:b/>
+          <w:bCs/>
+          <w:color w:val="4472C4" w:themeColor="accent1"/>
+          <w:sz w:val="32"/>
+          <w:szCs w:val="32"/>
+          <w:lang w:val="fr-FR"/>
+        </w:rPr>
+        <w:t xml:space="preserve"> et [65]</w:t>
+      </w:r>
+      <w:r>
+        <w:rPr>
+          <w:b/>
+          <w:bCs/>
+          <w:sz w:val="32"/>
+          <w:szCs w:val="32"/>
+          <w:lang w:val="fr-FR"/>
+        </w:rPr>
+        <w:t xml:space="preserve">, </w:t>
+      </w:r>
+      <w:proofErr w:type="spellStart"/>
+      <w:r>
+        <w:rPr>
+          <w:b/>
+          <w:bCs/>
+          <w:sz w:val="32"/>
+          <w:szCs w:val="32"/>
+          <w:lang w:val="fr-FR"/>
+        </w:rPr>
+        <w:t>used</w:t>
+      </w:r>
+      <w:proofErr w:type="spellEnd"/>
+      <w:r>
+        <w:rPr>
+          <w:b/>
+          <w:bCs/>
+          <w:sz w:val="32"/>
+          <w:szCs w:val="32"/>
+          <w:lang w:val="fr-FR"/>
+        </w:rPr>
+        <w:t xml:space="preserve"> of multiple </w:t>
+      </w:r>
+      <w:proofErr w:type="spellStart"/>
+      <w:r>
+        <w:rPr>
+          <w:b/>
+          <w:bCs/>
+          <w:sz w:val="32"/>
+          <w:szCs w:val="32"/>
+          <w:lang w:val="fr-FR"/>
+        </w:rPr>
+        <w:t>indep</w:t>
+      </w:r>
+      <w:proofErr w:type="spellEnd"/>
+      <w:r>
+        <w:rPr>
+          <w:b/>
+          <w:bCs/>
+          <w:sz w:val="32"/>
+          <w:szCs w:val="32"/>
+          <w:lang w:val="fr-FR"/>
+        </w:rPr>
+        <w:t xml:space="preserve"> </w:t>
+      </w:r>
+      <w:proofErr w:type="spellStart"/>
+      <w:r>
+        <w:rPr>
+          <w:b/>
+          <w:bCs/>
+          <w:sz w:val="32"/>
+          <w:szCs w:val="32"/>
+          <w:lang w:val="fr-FR"/>
+        </w:rPr>
+        <w:t>subchannel</w:t>
+      </w:r>
+      <w:proofErr w:type="spellEnd"/>
+      <w:r>
+        <w:rPr>
+          <w:b/>
+          <w:bCs/>
+          <w:sz w:val="32"/>
+          <w:szCs w:val="32"/>
+          <w:lang w:val="fr-FR"/>
+        </w:rPr>
+        <w:t xml:space="preserve"> to </w:t>
+      </w:r>
+      <w:proofErr w:type="spellStart"/>
+      <w:r>
+        <w:rPr>
+          <w:b/>
+          <w:bCs/>
+          <w:sz w:val="32"/>
+          <w:szCs w:val="32"/>
+          <w:lang w:val="fr-FR"/>
+        </w:rPr>
+        <w:t>introduce</w:t>
+      </w:r>
+      <w:proofErr w:type="spellEnd"/>
+      <w:r>
+        <w:rPr>
+          <w:b/>
+          <w:bCs/>
+          <w:sz w:val="32"/>
+          <w:szCs w:val="32"/>
+          <w:lang w:val="fr-FR"/>
+        </w:rPr>
+        <w:t xml:space="preserve"> SR, </w:t>
+      </w:r>
+      <w:proofErr w:type="spellStart"/>
+      <w:proofErr w:type="gramStart"/>
+      <w:r>
+        <w:rPr>
+          <w:b/>
+          <w:bCs/>
+          <w:sz w:val="32"/>
+          <w:szCs w:val="32"/>
+          <w:lang w:val="fr-FR"/>
+        </w:rPr>
+        <w:t>ref</w:t>
+      </w:r>
+      <w:proofErr w:type="spellEnd"/>
+      <w:r>
+        <w:rPr>
+          <w:b/>
+          <w:bCs/>
+          <w:sz w:val="32"/>
+          <w:szCs w:val="32"/>
+          <w:lang w:val="fr-FR"/>
+        </w:rPr>
+        <w:t>:</w:t>
+      </w:r>
+      <w:proofErr w:type="gramEnd"/>
+      <w:r>
+        <w:rPr>
+          <w:b/>
+          <w:bCs/>
+          <w:sz w:val="32"/>
+          <w:szCs w:val="32"/>
+          <w:lang w:val="fr-FR"/>
+        </w:rPr>
+        <w:t xml:space="preserve"> [9 , optimal power allocation </w:t>
+      </w:r>
+      <w:proofErr w:type="spellStart"/>
+      <w:r>
+        <w:rPr>
+          <w:b/>
+          <w:bCs/>
+          <w:sz w:val="32"/>
+          <w:szCs w:val="32"/>
+          <w:lang w:val="fr-FR"/>
+        </w:rPr>
+        <w:t>strategy</w:t>
+      </w:r>
+      <w:proofErr w:type="spellEnd"/>
+      <w:r>
+        <w:rPr>
+          <w:b/>
+          <w:bCs/>
+          <w:sz w:val="32"/>
+          <w:szCs w:val="32"/>
+          <w:lang w:val="fr-FR"/>
+        </w:rPr>
+        <w:t>] [92,79,93]</w:t>
+      </w:r>
+      <w:r>
+        <w:rPr>
+          <w:b/>
+          <w:bCs/>
+          <w:sz w:val="32"/>
+          <w:szCs w:val="32"/>
+          <w:lang w:val="fr-FR"/>
+        </w:rPr>
+        <w:t xml:space="preserve"> </w:t>
+      </w:r>
+      <w:r>
+        <w:rPr>
+          <w:b/>
+          <w:bCs/>
+          <w:sz w:val="32"/>
+          <w:szCs w:val="32"/>
+          <w:lang w:val="en-US"/>
+        </w:rPr>
+        <w:sym w:font="Wingdings" w:char="F0E0"/>
+      </w:r>
+      <w:r>
+        <w:rPr>
+          <w:b/>
+          <w:bCs/>
+          <w:sz w:val="32"/>
+          <w:szCs w:val="32"/>
+          <w:lang w:val="fr-FR"/>
+        </w:rPr>
+        <w:t xml:space="preserve"> toutes ces </w:t>
+      </w:r>
+      <w:proofErr w:type="spellStart"/>
+      <w:r>
+        <w:rPr>
+          <w:b/>
+          <w:bCs/>
+          <w:sz w:val="32"/>
+          <w:szCs w:val="32"/>
+          <w:lang w:val="fr-FR"/>
+        </w:rPr>
+        <w:lastRenderedPageBreak/>
+        <w:t>ref</w:t>
+      </w:r>
+      <w:proofErr w:type="spellEnd"/>
+      <w:r>
+        <w:rPr>
+          <w:b/>
+          <w:bCs/>
+          <w:sz w:val="32"/>
+          <w:szCs w:val="32"/>
+          <w:lang w:val="fr-FR"/>
+        </w:rPr>
+        <w:t>: pas d’AN injection</w:t>
+      </w:r>
+      <w:r>
+        <w:rPr>
+          <w:b/>
+          <w:bCs/>
+          <w:sz w:val="32"/>
+          <w:szCs w:val="32"/>
           <w:lang w:val="fr-FR"/>
         </w:rPr>
         <w:t xml:space="preserve">. </w:t>
       </w:r>
-      <w:r>
-        <w:rPr>
-          <w:color w:val="4472C4" w:themeColor="accent1"/>
-          <w:lang w:val="fr-FR"/>
-        </w:rPr>
-        <w:t xml:space="preserve">Citer aussi la </w:t>
-      </w:r>
-      <w:proofErr w:type="spellStart"/>
-      <w:r>
-        <w:rPr>
-          <w:color w:val="4472C4" w:themeColor="accent1"/>
-          <w:lang w:val="fr-FR"/>
-        </w:rPr>
-        <w:t>survey</w:t>
-      </w:r>
-      <w:proofErr w:type="spellEnd"/>
-      <w:r>
-        <w:rPr>
-          <w:color w:val="4472C4" w:themeColor="accent1"/>
-          <w:lang w:val="fr-FR"/>
-        </w:rPr>
-        <w:t xml:space="preserve"> et [65]</w:t>
-      </w:r>
-      <w:r>
-        <w:rPr>
-          <w:lang w:val="fr-FR"/>
-        </w:rPr>
-        <w:t xml:space="preserve">, </w:t>
-      </w:r>
-      <w:proofErr w:type="spellStart"/>
-      <w:r>
-        <w:rPr>
-          <w:lang w:val="fr-FR"/>
-        </w:rPr>
-        <w:t>used</w:t>
-      </w:r>
-      <w:proofErr w:type="spellEnd"/>
-      <w:r>
-        <w:rPr>
-          <w:lang w:val="fr-FR"/>
-        </w:rPr>
-        <w:t xml:space="preserve"> of multiple </w:t>
-      </w:r>
-      <w:proofErr w:type="spellStart"/>
-      <w:r>
-        <w:rPr>
-          <w:lang w:val="fr-FR"/>
-        </w:rPr>
-        <w:t>indep</w:t>
-      </w:r>
-      <w:proofErr w:type="spellEnd"/>
-      <w:r>
-        <w:rPr>
-          <w:lang w:val="fr-FR"/>
-        </w:rPr>
-        <w:t xml:space="preserve"> </w:t>
-      </w:r>
-      <w:proofErr w:type="spellStart"/>
-      <w:r>
-        <w:rPr>
-          <w:lang w:val="fr-FR"/>
-        </w:rPr>
-        <w:t>subchannel</w:t>
-      </w:r>
-      <w:proofErr w:type="spellEnd"/>
-      <w:r>
-        <w:rPr>
-          <w:lang w:val="fr-FR"/>
-        </w:rPr>
-        <w:t xml:space="preserve"> to </w:t>
-      </w:r>
-      <w:proofErr w:type="spellStart"/>
-      <w:r>
-        <w:rPr>
-          <w:lang w:val="fr-FR"/>
-        </w:rPr>
-        <w:t>introduce</w:t>
-      </w:r>
-      <w:proofErr w:type="spellEnd"/>
-      <w:r>
-        <w:rPr>
-          <w:lang w:val="fr-FR"/>
-        </w:rPr>
-        <w:t xml:space="preserve"> SR, </w:t>
-      </w:r>
-      <w:proofErr w:type="spellStart"/>
       <w:proofErr w:type="gramStart"/>
       <w:r>
         <w:rPr>
-          <w:lang w:val="fr-FR"/>
-        </w:rPr>
-        <w:t>ref</w:t>
-      </w:r>
-      <w:proofErr w:type="spellEnd"/>
-      <w:r>
-        <w:rPr>
-          <w:lang w:val="fr-FR"/>
-        </w:rPr>
-        <w:t>:</w:t>
+          <w:b/>
+          <w:bCs/>
+          <w:color w:val="4472C4" w:themeColor="accent1"/>
+          <w:sz w:val="32"/>
+          <w:szCs w:val="32"/>
+          <w:lang w:val="fr-FR"/>
+        </w:rPr>
+        <w:t>p</w:t>
       </w:r>
       <w:proofErr w:type="gramEnd"/>
       <w:r>
         <w:rPr>
-          <w:lang w:val="fr-FR"/>
-        </w:rPr>
-        <w:t xml:space="preserve"> [9 , optimal power allocation </w:t>
-      </w:r>
-      <w:proofErr w:type="spellStart"/>
-      <w:r>
-        <w:rPr>
-          <w:lang w:val="fr-FR"/>
-        </w:rPr>
-        <w:t>strategy</w:t>
-      </w:r>
-      <w:proofErr w:type="spellEnd"/>
-      <w:r>
-        <w:rPr>
-          <w:lang w:val="fr-FR"/>
-        </w:rPr>
-        <w:t>] [92,79,93]</w:t>
-      </w:r>
-      <w:r>
-        <w:rPr>
-          <w:lang w:val="fr-FR"/>
-        </w:rPr>
-        <w:t xml:space="preserve"> </w:t>
-      </w:r>
-      <w:r>
-        <w:rPr>
-          <w:lang w:val="en-US"/>
-        </w:rPr>
-        <w:sym w:font="Wingdings" w:char="F0E0"/>
-      </w:r>
-      <w:r>
-        <w:rPr>
-          <w:lang w:val="fr-FR"/>
-        </w:rPr>
-        <w:t xml:space="preserve"> toutes ces </w:t>
-      </w:r>
-      <w:proofErr w:type="spellStart"/>
-      <w:r>
-        <w:rPr>
-          <w:lang w:val="fr-FR"/>
-        </w:rPr>
-        <w:t>ref</w:t>
-      </w:r>
-      <w:proofErr w:type="spellEnd"/>
-      <w:r>
-        <w:rPr>
-          <w:lang w:val="fr-FR"/>
-        </w:rPr>
-        <w:t>: pas d’AN injection</w:t>
-      </w:r>
-      <w:r>
-        <w:rPr>
-          <w:lang w:val="fr-FR"/>
+          <w:b/>
+          <w:bCs/>
+          <w:color w:val="4472C4" w:themeColor="accent1"/>
+          <w:sz w:val="32"/>
+          <w:szCs w:val="32"/>
+          <w:lang w:val="fr-FR"/>
+        </w:rPr>
+        <w:t xml:space="preserve">17 [23] </w:t>
+      </w:r>
+      <w:proofErr w:type="spellStart"/>
+      <w:r>
+        <w:rPr>
+          <w:b/>
+          <w:bCs/>
+          <w:color w:val="4472C4" w:themeColor="accent1"/>
+          <w:sz w:val="32"/>
+          <w:szCs w:val="32"/>
+          <w:lang w:val="fr-FR"/>
+        </w:rPr>
+        <w:t>channel</w:t>
+      </w:r>
+      <w:proofErr w:type="spellEnd"/>
+      <w:r>
+        <w:rPr>
+          <w:b/>
+          <w:bCs/>
+          <w:color w:val="4472C4" w:themeColor="accent1"/>
+          <w:sz w:val="32"/>
+          <w:szCs w:val="32"/>
+          <w:lang w:val="fr-FR"/>
+        </w:rPr>
+        <w:t xml:space="preserve"> </w:t>
+      </w:r>
+      <w:proofErr w:type="spellStart"/>
+      <w:r>
+        <w:rPr>
+          <w:b/>
+          <w:bCs/>
+          <w:color w:val="4472C4" w:themeColor="accent1"/>
+          <w:sz w:val="32"/>
+          <w:szCs w:val="32"/>
+          <w:lang w:val="fr-FR"/>
+        </w:rPr>
+        <w:t>frequency</w:t>
+      </w:r>
+      <w:proofErr w:type="spellEnd"/>
+      <w:r>
+        <w:rPr>
+          <w:b/>
+          <w:bCs/>
+          <w:color w:val="4472C4" w:themeColor="accent1"/>
+          <w:sz w:val="32"/>
+          <w:szCs w:val="32"/>
+          <w:lang w:val="fr-FR"/>
+        </w:rPr>
+        <w:t xml:space="preserve"> </w:t>
+      </w:r>
+      <w:proofErr w:type="spellStart"/>
+      <w:r>
+        <w:rPr>
+          <w:b/>
+          <w:bCs/>
+          <w:color w:val="4472C4" w:themeColor="accent1"/>
+          <w:sz w:val="32"/>
+          <w:szCs w:val="32"/>
+          <w:lang w:val="fr-FR"/>
+        </w:rPr>
+        <w:t>based</w:t>
+      </w:r>
+      <w:proofErr w:type="spellEnd"/>
+      <w:r>
+        <w:rPr>
+          <w:b/>
+          <w:bCs/>
+          <w:color w:val="4472C4" w:themeColor="accent1"/>
+          <w:sz w:val="32"/>
+          <w:szCs w:val="32"/>
+          <w:lang w:val="fr-FR"/>
+        </w:rPr>
+        <w:t xml:space="preserve"> </w:t>
+      </w:r>
+      <w:proofErr w:type="spellStart"/>
+      <w:r>
+        <w:rPr>
+          <w:b/>
+          <w:bCs/>
+          <w:color w:val="4472C4" w:themeColor="accent1"/>
+          <w:sz w:val="32"/>
+          <w:szCs w:val="32"/>
+          <w:lang w:val="fr-FR"/>
+        </w:rPr>
+        <w:t>precoder</w:t>
+      </w:r>
+      <w:proofErr w:type="spellEnd"/>
+      <w:r>
+        <w:rPr>
+          <w:b/>
+          <w:bCs/>
+          <w:color w:val="4472C4" w:themeColor="accent1"/>
+          <w:sz w:val="32"/>
+          <w:szCs w:val="32"/>
+          <w:lang w:val="fr-FR"/>
+        </w:rPr>
+        <w:t xml:space="preserve"> and post coder (</w:t>
+      </w:r>
+      <w:proofErr w:type="spellStart"/>
+      <w:r>
+        <w:rPr>
+          <w:b/>
+          <w:bCs/>
+          <w:color w:val="4472C4" w:themeColor="accent1"/>
+          <w:sz w:val="32"/>
+          <w:szCs w:val="32"/>
+          <w:lang w:val="fr-FR"/>
+        </w:rPr>
+        <w:t>maybe</w:t>
+      </w:r>
+      <w:proofErr w:type="spellEnd"/>
+      <w:r>
+        <w:rPr>
+          <w:b/>
+          <w:bCs/>
+          <w:color w:val="4472C4" w:themeColor="accent1"/>
+          <w:sz w:val="32"/>
+          <w:szCs w:val="32"/>
+          <w:lang w:val="fr-FR"/>
+        </w:rPr>
+        <w:t xml:space="preserve"> </w:t>
+      </w:r>
+      <w:proofErr w:type="spellStart"/>
+      <w:r>
+        <w:rPr>
+          <w:b/>
+          <w:bCs/>
+          <w:color w:val="4472C4" w:themeColor="accent1"/>
+          <w:sz w:val="32"/>
+          <w:szCs w:val="32"/>
+          <w:lang w:val="fr-FR"/>
+        </w:rPr>
+        <w:t>interessant</w:t>
+      </w:r>
+      <w:proofErr w:type="spellEnd"/>
+      <w:r>
+        <w:rPr>
+          <w:b/>
+          <w:bCs/>
+          <w:color w:val="4472C4" w:themeColor="accent1"/>
+          <w:sz w:val="32"/>
+          <w:szCs w:val="32"/>
+          <w:lang w:val="fr-FR"/>
+        </w:rPr>
+        <w:t xml:space="preserve"> de lire)</w:t>
+      </w:r>
+      <w:r>
+        <w:rPr>
+          <w:b/>
+          <w:bCs/>
+          <w:color w:val="4472C4" w:themeColor="accent1"/>
+          <w:sz w:val="32"/>
+          <w:szCs w:val="32"/>
+          <w:lang w:val="fr-FR"/>
+        </w:rPr>
+        <w:t xml:space="preserve"> Mais </w:t>
+      </w:r>
+      <w:proofErr w:type="spellStart"/>
+      <w:r>
+        <w:rPr>
+          <w:b/>
+          <w:bCs/>
+          <w:color w:val="4472C4" w:themeColor="accent1"/>
+          <w:sz w:val="32"/>
+          <w:szCs w:val="32"/>
+          <w:lang w:val="fr-FR"/>
+        </w:rPr>
+        <w:t>prob</w:t>
+      </w:r>
+      <w:proofErr w:type="spellEnd"/>
+      <w:r>
+        <w:rPr>
+          <w:b/>
+          <w:bCs/>
+          <w:color w:val="4472C4" w:themeColor="accent1"/>
+          <w:sz w:val="32"/>
+          <w:szCs w:val="32"/>
+          <w:lang w:val="fr-FR"/>
+        </w:rPr>
+        <w:t xml:space="preserve"> of 23 haut de la 2</w:t>
+      </w:r>
+      <w:r>
+        <w:rPr>
+          <w:b/>
+          <w:bCs/>
+          <w:color w:val="4472C4" w:themeColor="accent1"/>
+          <w:sz w:val="32"/>
+          <w:szCs w:val="32"/>
+          <w:vertAlign w:val="superscript"/>
+          <w:lang w:val="fr-FR"/>
+        </w:rPr>
+        <w:t>e</w:t>
+      </w:r>
+      <w:r>
+        <w:rPr>
+          <w:b/>
+          <w:bCs/>
+          <w:color w:val="4472C4" w:themeColor="accent1"/>
+          <w:sz w:val="32"/>
+          <w:szCs w:val="32"/>
+          <w:lang w:val="fr-FR"/>
+        </w:rPr>
+        <w:t xml:space="preserve"> col</w:t>
+      </w:r>
+      <w:r>
+        <w:rPr>
+          <w:b/>
+          <w:bCs/>
+          <w:color w:val="4472C4" w:themeColor="accent1"/>
+          <w:sz w:val="32"/>
+          <w:szCs w:val="32"/>
+          <w:lang w:val="fr-FR"/>
+        </w:rPr>
+        <w:t xml:space="preserve"> / </w:t>
+      </w:r>
+      <w:r>
+        <w:rPr>
+          <w:b/>
+          <w:bCs/>
+          <w:color w:val="4472C4" w:themeColor="accent1"/>
+          <w:sz w:val="32"/>
+          <w:szCs w:val="32"/>
+          <w:lang w:val="fr-FR"/>
+        </w:rPr>
+        <w:t>[36,37] p 1</w:t>
+      </w:r>
+      <w:r>
+        <w:rPr>
+          <w:b/>
+          <w:bCs/>
+          <w:color w:val="4472C4" w:themeColor="accent1"/>
+          <w:sz w:val="32"/>
+          <w:szCs w:val="32"/>
+          <w:lang w:val="fr-FR"/>
+        </w:rPr>
+        <w:t>9</w:t>
+      </w:r>
+      <w:r>
+        <w:rPr>
+          <w:b/>
+          <w:bCs/>
+          <w:color w:val="4472C4" w:themeColor="accent1"/>
+          <w:sz w:val="32"/>
+          <w:szCs w:val="32"/>
+          <w:lang w:val="fr-FR"/>
+        </w:rPr>
+        <w:t xml:space="preserve"> : </w:t>
+      </w:r>
+      <w:proofErr w:type="spellStart"/>
+      <w:r>
+        <w:rPr>
+          <w:b/>
+          <w:bCs/>
+          <w:color w:val="4472C4" w:themeColor="accent1"/>
+          <w:sz w:val="32"/>
+          <w:szCs w:val="32"/>
+          <w:lang w:val="fr-FR"/>
+        </w:rPr>
+        <w:t>subcarrier</w:t>
+      </w:r>
+      <w:proofErr w:type="spellEnd"/>
+      <w:r>
+        <w:rPr>
+          <w:b/>
+          <w:bCs/>
+          <w:color w:val="4472C4" w:themeColor="accent1"/>
+          <w:sz w:val="32"/>
+          <w:szCs w:val="32"/>
+          <w:lang w:val="fr-FR"/>
+        </w:rPr>
+        <w:t xml:space="preserve"> index </w:t>
+      </w:r>
+      <w:proofErr w:type="spellStart"/>
+      <w:r>
+        <w:rPr>
+          <w:b/>
+          <w:bCs/>
+          <w:color w:val="4472C4" w:themeColor="accent1"/>
+          <w:sz w:val="32"/>
+          <w:szCs w:val="32"/>
+          <w:lang w:val="fr-FR"/>
+        </w:rPr>
+        <w:t>selection</w:t>
+      </w:r>
+      <w:proofErr w:type="spellEnd"/>
+      <w:r>
+        <w:rPr>
+          <w:b/>
+          <w:bCs/>
+          <w:color w:val="4472C4" w:themeColor="accent1"/>
+          <w:sz w:val="32"/>
+          <w:szCs w:val="32"/>
+          <w:lang w:val="fr-FR"/>
+        </w:rPr>
+        <w:t xml:space="preserve"> as a </w:t>
+      </w:r>
+      <w:proofErr w:type="spellStart"/>
+      <w:r>
+        <w:rPr>
+          <w:b/>
+          <w:bCs/>
+          <w:color w:val="4472C4" w:themeColor="accent1"/>
+          <w:sz w:val="32"/>
+          <w:szCs w:val="32"/>
+          <w:lang w:val="fr-FR"/>
+        </w:rPr>
+        <w:t>fct</w:t>
+      </w:r>
+      <w:proofErr w:type="spellEnd"/>
+      <w:r>
+        <w:rPr>
+          <w:b/>
+          <w:bCs/>
+          <w:color w:val="4472C4" w:themeColor="accent1"/>
+          <w:sz w:val="32"/>
+          <w:szCs w:val="32"/>
+          <w:lang w:val="fr-FR"/>
+        </w:rPr>
+        <w:t xml:space="preserve"> of </w:t>
+      </w:r>
+      <w:proofErr w:type="spellStart"/>
+      <w:r>
+        <w:rPr>
+          <w:b/>
+          <w:bCs/>
+          <w:color w:val="4472C4" w:themeColor="accent1"/>
+          <w:sz w:val="32"/>
+          <w:szCs w:val="32"/>
+          <w:lang w:val="fr-FR"/>
+        </w:rPr>
+        <w:t>channel</w:t>
+      </w:r>
+      <w:proofErr w:type="spellEnd"/>
+      <w:r>
+        <w:rPr>
+          <w:b/>
+          <w:bCs/>
+          <w:color w:val="4472C4" w:themeColor="accent1"/>
+          <w:sz w:val="32"/>
+          <w:szCs w:val="32"/>
+          <w:lang w:val="fr-FR"/>
+        </w:rPr>
+        <w:t xml:space="preserve"> gain. </w:t>
+      </w:r>
+      <w:r>
+        <w:rPr>
+          <w:b/>
+          <w:bCs/>
+          <w:color w:val="4472C4" w:themeColor="accent1"/>
+          <w:sz w:val="32"/>
+          <w:szCs w:val="32"/>
+          <w:lang w:val="en-US"/>
+        </w:rPr>
+        <w:t>[20]</w:t>
+      </w:r>
+      <w:r>
+        <w:rPr>
+          <w:color w:val="4472C4" w:themeColor="accent1"/>
+          <w:sz w:val="32"/>
+          <w:szCs w:val="32"/>
+          <w:lang w:val="en-US"/>
+        </w:rPr>
+        <w:t xml:space="preserve"> </w:t>
+      </w:r>
+      <w:r>
+        <w:rPr>
+          <w:b/>
+          <w:bCs/>
+          <w:color w:val="4472C4" w:themeColor="accent1"/>
+          <w:sz w:val="32"/>
+          <w:szCs w:val="32"/>
+          <w:lang w:val="en-US"/>
+        </w:rPr>
+        <w:t xml:space="preserve">p19: phased array, each </w:t>
+      </w:r>
+      <w:proofErr w:type="spellStart"/>
+      <w:r>
+        <w:rPr>
+          <w:b/>
+          <w:bCs/>
+          <w:color w:val="4472C4" w:themeColor="accent1"/>
+          <w:sz w:val="32"/>
+          <w:szCs w:val="32"/>
+          <w:lang w:val="en-US"/>
+        </w:rPr>
+        <w:t>subcar</w:t>
+      </w:r>
+      <w:proofErr w:type="spellEnd"/>
+      <w:r>
+        <w:rPr>
+          <w:b/>
+          <w:bCs/>
+          <w:color w:val="4472C4" w:themeColor="accent1"/>
+          <w:sz w:val="32"/>
+          <w:szCs w:val="32"/>
+          <w:lang w:val="en-US"/>
+        </w:rPr>
+        <w:t xml:space="preserve"> has a different phase. But combine </w:t>
+      </w:r>
+      <w:proofErr w:type="spellStart"/>
+      <w:r>
+        <w:rPr>
+          <w:b/>
+          <w:bCs/>
+          <w:color w:val="4472C4" w:themeColor="accent1"/>
+          <w:sz w:val="32"/>
+          <w:szCs w:val="32"/>
+          <w:lang w:val="en-US"/>
+        </w:rPr>
+        <w:t>freq</w:t>
+      </w:r>
+      <w:proofErr w:type="spellEnd"/>
+      <w:r>
+        <w:rPr>
+          <w:b/>
+          <w:bCs/>
+          <w:color w:val="4472C4" w:themeColor="accent1"/>
+          <w:sz w:val="32"/>
+          <w:szCs w:val="32"/>
+          <w:lang w:val="en-US"/>
+        </w:rPr>
+        <w:t xml:space="preserve"> et space channel based-adaptation car on weight </w:t>
+      </w:r>
+      <w:proofErr w:type="spellStart"/>
+      <w:r>
+        <w:rPr>
+          <w:b/>
+          <w:bCs/>
+          <w:color w:val="4472C4" w:themeColor="accent1"/>
+          <w:sz w:val="32"/>
+          <w:szCs w:val="32"/>
+          <w:lang w:val="en-US"/>
+        </w:rPr>
+        <w:t>chaque</w:t>
+      </w:r>
+      <w:proofErr w:type="spellEnd"/>
+      <w:r>
+        <w:rPr>
+          <w:b/>
+          <w:bCs/>
+          <w:color w:val="4472C4" w:themeColor="accent1"/>
+          <w:sz w:val="32"/>
+          <w:szCs w:val="32"/>
+          <w:lang w:val="en-US"/>
+        </w:rPr>
+        <w:t xml:space="preserve"> subcarrier d’un system MISO. More secure than simple beamforming</w:t>
+      </w:r>
+      <w:r>
+        <w:rPr>
+          <w:color w:val="4472C4" w:themeColor="accent1"/>
+          <w:lang w:val="en-US"/>
         </w:rPr>
         <w:t xml:space="preserve">. </w:t>
       </w:r>
-      <w:proofErr w:type="gramStart"/>
-      <w:r>
-        <w:rPr>
-          <w:color w:val="4472C4" w:themeColor="accent1"/>
-          <w:lang w:val="fr-FR"/>
-        </w:rPr>
-        <w:t>p</w:t>
-      </w:r>
-      <w:proofErr w:type="gramEnd"/>
-      <w:r>
-        <w:rPr>
-          <w:color w:val="4472C4" w:themeColor="accent1"/>
-          <w:lang w:val="fr-FR"/>
-        </w:rPr>
-        <w:t>17 [23]</w:t>
-      </w:r>
-      <w:r>
-        <w:rPr>
-          <w:color w:val="4472C4" w:themeColor="accent1"/>
-          <w:lang w:val="fr-FR"/>
-        </w:rPr>
-        <w:t xml:space="preserve"> </w:t>
-      </w:r>
-      <w:proofErr w:type="spellStart"/>
-      <w:r>
-        <w:rPr>
-          <w:color w:val="4472C4" w:themeColor="accent1"/>
-          <w:lang w:val="fr-FR"/>
-        </w:rPr>
-        <w:t>channel</w:t>
-      </w:r>
-      <w:proofErr w:type="spellEnd"/>
-      <w:r>
-        <w:rPr>
-          <w:color w:val="4472C4" w:themeColor="accent1"/>
-          <w:lang w:val="fr-FR"/>
-        </w:rPr>
-        <w:t xml:space="preserve"> </w:t>
-      </w:r>
-      <w:proofErr w:type="spellStart"/>
-      <w:r>
-        <w:rPr>
-          <w:color w:val="4472C4" w:themeColor="accent1"/>
-          <w:lang w:val="fr-FR"/>
-        </w:rPr>
-        <w:t>frequency</w:t>
-      </w:r>
-      <w:proofErr w:type="spellEnd"/>
-      <w:r>
-        <w:rPr>
-          <w:color w:val="4472C4" w:themeColor="accent1"/>
-          <w:lang w:val="fr-FR"/>
-        </w:rPr>
-        <w:t xml:space="preserve"> </w:t>
-      </w:r>
-      <w:proofErr w:type="spellStart"/>
-      <w:r>
-        <w:rPr>
-          <w:color w:val="4472C4" w:themeColor="accent1"/>
-          <w:lang w:val="fr-FR"/>
-        </w:rPr>
-        <w:t>based</w:t>
-      </w:r>
-      <w:proofErr w:type="spellEnd"/>
-      <w:r>
-        <w:rPr>
-          <w:color w:val="4472C4" w:themeColor="accent1"/>
-          <w:lang w:val="fr-FR"/>
-        </w:rPr>
-        <w:t xml:space="preserve"> </w:t>
-      </w:r>
-      <w:proofErr w:type="spellStart"/>
-      <w:r>
-        <w:rPr>
-          <w:color w:val="4472C4" w:themeColor="accent1"/>
-          <w:lang w:val="fr-FR"/>
-        </w:rPr>
-        <w:t>precoder</w:t>
-      </w:r>
-      <w:proofErr w:type="spellEnd"/>
-      <w:r>
-        <w:rPr>
-          <w:color w:val="4472C4" w:themeColor="accent1"/>
-          <w:lang w:val="fr-FR"/>
-        </w:rPr>
-        <w:t xml:space="preserve"> and post coder (</w:t>
-      </w:r>
-      <w:proofErr w:type="spellStart"/>
-      <w:r>
-        <w:rPr>
-          <w:color w:val="4472C4" w:themeColor="accent1"/>
-          <w:lang w:val="fr-FR"/>
-        </w:rPr>
-        <w:t>maybe</w:t>
-      </w:r>
-      <w:proofErr w:type="spellEnd"/>
-      <w:r>
-        <w:rPr>
-          <w:color w:val="4472C4" w:themeColor="accent1"/>
-          <w:lang w:val="fr-FR"/>
-        </w:rPr>
-        <w:t xml:space="preserve"> </w:t>
-      </w:r>
-      <w:proofErr w:type="spellStart"/>
-      <w:r>
-        <w:rPr>
-          <w:color w:val="4472C4" w:themeColor="accent1"/>
-          <w:lang w:val="fr-FR"/>
-        </w:rPr>
-        <w:t>interessant</w:t>
-      </w:r>
-      <w:proofErr w:type="spellEnd"/>
-      <w:r>
-        <w:rPr>
-          <w:color w:val="4472C4" w:themeColor="accent1"/>
-          <w:lang w:val="fr-FR"/>
-        </w:rPr>
-        <w:t xml:space="preserve"> de lire)</w:t>
-      </w:r>
-      <w:r>
-        <w:rPr>
-          <w:color w:val="4472C4" w:themeColor="accent1"/>
-          <w:lang w:val="fr-FR"/>
-        </w:rPr>
-        <w:t xml:space="preserve"> Mais </w:t>
-      </w:r>
-      <w:proofErr w:type="spellStart"/>
-      <w:r>
-        <w:rPr>
-          <w:color w:val="4472C4" w:themeColor="accent1"/>
-          <w:lang w:val="fr-FR"/>
-        </w:rPr>
-        <w:t>prob</w:t>
-      </w:r>
-      <w:proofErr w:type="spellEnd"/>
-      <w:r>
-        <w:rPr>
-          <w:color w:val="4472C4" w:themeColor="accent1"/>
-          <w:lang w:val="fr-FR"/>
-        </w:rPr>
-        <w:t xml:space="preserve"> of 23 haut de la 2</w:t>
-      </w:r>
-      <w:r>
-        <w:rPr>
-          <w:color w:val="4472C4" w:themeColor="accent1"/>
-          <w:vertAlign w:val="superscript"/>
-          <w:lang w:val="fr-FR"/>
-        </w:rPr>
-        <w:t>e</w:t>
-      </w:r>
-      <w:r>
-        <w:rPr>
-          <w:color w:val="4472C4" w:themeColor="accent1"/>
-          <w:lang w:val="fr-FR"/>
-        </w:rPr>
-        <w:t xml:space="preserve"> col</w:t>
-      </w:r>
-      <w:r>
-        <w:rPr>
-          <w:color w:val="4472C4" w:themeColor="accent1"/>
-          <w:lang w:val="fr-FR"/>
-        </w:rPr>
-        <w:t xml:space="preserve"> / </w:t>
-      </w:r>
-      <w:r>
-        <w:rPr>
-          <w:color w:val="4472C4" w:themeColor="accent1"/>
-          <w:lang w:val="fr-FR"/>
-        </w:rPr>
-        <w:t>[36,37] p 1</w:t>
-      </w:r>
-      <w:r>
-        <w:rPr>
-          <w:color w:val="4472C4" w:themeColor="accent1"/>
-          <w:lang w:val="fr-FR"/>
-        </w:rPr>
-        <w:t>9</w:t>
-      </w:r>
-      <w:r>
-        <w:rPr>
-          <w:color w:val="4472C4" w:themeColor="accent1"/>
-          <w:lang w:val="fr-FR"/>
-        </w:rPr>
-        <w:t xml:space="preserve"> : </w:t>
-      </w:r>
-      <w:proofErr w:type="spellStart"/>
-      <w:r>
-        <w:rPr>
-          <w:color w:val="4472C4" w:themeColor="accent1"/>
-          <w:lang w:val="fr-FR"/>
-        </w:rPr>
-        <w:t>subcarrier</w:t>
-      </w:r>
-      <w:proofErr w:type="spellEnd"/>
-      <w:r>
-        <w:rPr>
-          <w:color w:val="4472C4" w:themeColor="accent1"/>
-          <w:lang w:val="fr-FR"/>
-        </w:rPr>
-        <w:t xml:space="preserve"> index </w:t>
-      </w:r>
-      <w:proofErr w:type="spellStart"/>
-      <w:r>
-        <w:rPr>
-          <w:color w:val="4472C4" w:themeColor="accent1"/>
-          <w:lang w:val="fr-FR"/>
-        </w:rPr>
-        <w:t>selection</w:t>
-      </w:r>
-      <w:proofErr w:type="spellEnd"/>
-      <w:r>
-        <w:rPr>
-          <w:color w:val="4472C4" w:themeColor="accent1"/>
-          <w:lang w:val="fr-FR"/>
-        </w:rPr>
-        <w:t xml:space="preserve"> as a </w:t>
-      </w:r>
-      <w:proofErr w:type="spellStart"/>
-      <w:r>
-        <w:rPr>
-          <w:color w:val="4472C4" w:themeColor="accent1"/>
-          <w:lang w:val="fr-FR"/>
-        </w:rPr>
-        <w:t>fct</w:t>
-      </w:r>
-      <w:proofErr w:type="spellEnd"/>
-      <w:r>
-        <w:rPr>
-          <w:color w:val="4472C4" w:themeColor="accent1"/>
-          <w:lang w:val="fr-FR"/>
-        </w:rPr>
-        <w:t xml:space="preserve"> of </w:t>
-      </w:r>
-      <w:proofErr w:type="spellStart"/>
-      <w:r>
-        <w:rPr>
-          <w:color w:val="4472C4" w:themeColor="accent1"/>
-          <w:lang w:val="fr-FR"/>
-        </w:rPr>
-        <w:t>channel</w:t>
-      </w:r>
-      <w:proofErr w:type="spellEnd"/>
-      <w:r>
-        <w:rPr>
-          <w:color w:val="4472C4" w:themeColor="accent1"/>
-          <w:lang w:val="fr-FR"/>
-        </w:rPr>
-        <w:t xml:space="preserve"> gain. </w:t>
-      </w:r>
-      <w:r>
-        <w:rPr>
-          <w:color w:val="4472C4" w:themeColor="accent1"/>
-          <w:lang w:val="en-US"/>
-        </w:rPr>
-        <w:t>[20] p19: phased array</w:t>
-      </w:r>
-      <w:r>
-        <w:rPr>
-          <w:color w:val="4472C4" w:themeColor="accent1"/>
-          <w:lang w:val="en-US"/>
-        </w:rPr>
-        <w:t xml:space="preserve">, each </w:t>
-      </w:r>
-      <w:proofErr w:type="spellStart"/>
-      <w:r>
-        <w:rPr>
-          <w:color w:val="4472C4" w:themeColor="accent1"/>
-          <w:lang w:val="en-US"/>
-        </w:rPr>
-        <w:t>subcar</w:t>
-      </w:r>
-      <w:proofErr w:type="spellEnd"/>
-      <w:r>
-        <w:rPr>
-          <w:color w:val="4472C4" w:themeColor="accent1"/>
-          <w:lang w:val="en-US"/>
-        </w:rPr>
-        <w:t xml:space="preserve"> has a different phase. But combine </w:t>
-      </w:r>
-      <w:proofErr w:type="spellStart"/>
-      <w:r>
-        <w:rPr>
-          <w:color w:val="4472C4" w:themeColor="accent1"/>
-          <w:lang w:val="en-US"/>
-        </w:rPr>
-        <w:t>freq</w:t>
-      </w:r>
-      <w:proofErr w:type="spellEnd"/>
-      <w:r>
-        <w:rPr>
-          <w:color w:val="4472C4" w:themeColor="accent1"/>
-          <w:lang w:val="en-US"/>
-        </w:rPr>
-        <w:t xml:space="preserve"> et space channel based-adaptation car on weight </w:t>
-      </w:r>
-      <w:proofErr w:type="spellStart"/>
-      <w:r>
-        <w:rPr>
-          <w:color w:val="4472C4" w:themeColor="accent1"/>
-          <w:lang w:val="en-US"/>
-        </w:rPr>
-        <w:t>chaque</w:t>
-      </w:r>
-      <w:proofErr w:type="spellEnd"/>
-      <w:r>
-        <w:rPr>
-          <w:color w:val="4472C4" w:themeColor="accent1"/>
-          <w:lang w:val="en-US"/>
-        </w:rPr>
-        <w:t xml:space="preserve"> subcarrier d’un system MISO. More secure than simple beamforming. </w:t>
-      </w:r>
     </w:p>
     <w:p>
       <w:pPr>
@@ -1947,7 +2257,6 @@
         <w:rPr>
           <w:color w:val="000000" w:themeColor="text1"/>
         </w:rPr>
-        <w:lastRenderedPageBreak/>
         <w:t>ATTENTION: CHECK SI C</w:t>
       </w:r>
       <w:r>
@@ -1986,12 +2295,14 @@
           <w:numId w:val="1"/>
         </w:numPr>
         <w:rPr>
-          <w:lang w:val="fr-FR"/>
-        </w:rPr>
-      </w:pPr>
-      <w:proofErr w:type="spellStart"/>
-      <w:r>
-        <w:rPr>
+          <w:strike/>
+          <w:lang w:val="fr-FR"/>
+        </w:rPr>
+      </w:pPr>
+      <w:proofErr w:type="spellStart"/>
+      <w:r>
+        <w:rPr>
+          <w:strike/>
           <w:lang w:val="fr-FR"/>
         </w:rPr>
         <w:t>Space</w:t>
@@ -1999,6 +2310,7 @@
       <w:proofErr w:type="spellEnd"/>
       <w:r>
         <w:rPr>
+          <w:strike/>
           <w:lang w:val="fr-FR"/>
         </w:rPr>
         <w:t xml:space="preserve"> : </w:t>
@@ -2006,6 +2318,7 @@
       <w:proofErr w:type="spellStart"/>
       <w:r>
         <w:rPr>
+          <w:strike/>
           <w:lang w:val="fr-FR"/>
         </w:rPr>
         <w:t>Directional</w:t>
@@ -2013,6 +2326,7 @@
       <w:proofErr w:type="spellEnd"/>
       <w:r>
         <w:rPr>
+          <w:strike/>
           <w:lang w:val="fr-FR"/>
         </w:rPr>
         <w:t xml:space="preserve"> Modulation [</w:t>
@@ -2020,6 +2334,7 @@
       <w:proofErr w:type="gramStart"/>
       <w:r>
         <w:rPr>
+          <w:strike/>
           <w:lang w:val="fr-FR"/>
         </w:rPr>
         <w:t>102]/</w:t>
@@ -2027,18 +2342,21 @@
       <w:proofErr w:type="gramEnd"/>
       <w:r>
         <w:rPr>
+          <w:strike/>
           <w:lang w:val="fr-FR"/>
         </w:rPr>
         <w:t xml:space="preserve"> NFDAM [113,114 + ce que j’avais fait avant pour le SDF] / ASM [105]</w:t>
       </w:r>
       <w:r>
         <w:rPr>
-          <w:lang w:val="fr-FR"/>
-        </w:rPr>
-        <w:t xml:space="preserve"> </w:t>
-      </w:r>
-      <w:r>
-        <w:rPr>
+          <w:strike/>
+          <w:lang w:val="fr-FR"/>
+        </w:rPr>
+        <w:t xml:space="preserve"> </w:t>
+      </w:r>
+      <w:r>
+        <w:rPr>
+          <w:strike/>
           <w:color w:val="70AD47" w:themeColor="accent6"/>
           <w:lang w:val="fr-FR"/>
         </w:rPr>
@@ -2047,6 +2365,7 @@
       <w:proofErr w:type="spellStart"/>
       <w:r>
         <w:rPr>
+          <w:strike/>
           <w:color w:val="70AD47" w:themeColor="accent6"/>
           <w:lang w:val="fr-FR"/>
         </w:rPr>
@@ -2055,14 +2374,16 @@
       <w:proofErr w:type="spellEnd"/>
       <w:r>
         <w:rPr>
-          <w:color w:val="70AD47" w:themeColor="accent6"/>
-          <w:lang w:val="fr-FR"/>
-        </w:rPr>
-        <w:t xml:space="preserve"> </w:t>
-      </w:r>
-      <w:proofErr w:type="spellStart"/>
-      <w:r>
-        <w:rPr>
+          <w:strike/>
+          <w:color w:val="70AD47" w:themeColor="accent6"/>
+          <w:lang w:val="fr-FR"/>
+        </w:rPr>
+        <w:t xml:space="preserve"> </w:t>
+      </w:r>
+      <w:proofErr w:type="spellStart"/>
+      <w:r>
+        <w:rPr>
+          <w:strike/>
           <w:color w:val="70AD47" w:themeColor="accent6"/>
           <w:lang w:val="fr-FR"/>
         </w:rPr>
@@ -2071,13 +2392,15 @@
       <w:proofErr w:type="spellEnd"/>
       <w:r>
         <w:rPr>
-          <w:color w:val="70AD47" w:themeColor="accent6"/>
-          <w:lang w:val="fr-FR"/>
-        </w:rPr>
-        <w:t xml:space="preserve"> </w:t>
-      </w:r>
-      <w:r>
-        <w:rPr>
+          <w:strike/>
+          <w:color w:val="70AD47" w:themeColor="accent6"/>
+          <w:lang w:val="fr-FR"/>
+        </w:rPr>
+        <w:t xml:space="preserve"> </w:t>
+      </w:r>
+      <w:r>
+        <w:rPr>
+          <w:strike/>
           <w:color w:val="70AD47" w:themeColor="accent6"/>
           <w:lang w:val="fr-FR"/>
         </w:rPr>
@@ -2085,6 +2408,7 @@
       </w:r>
       <w:r>
         <w:rPr>
+          <w:strike/>
           <w:color w:val="70AD47" w:themeColor="accent6"/>
           <w:lang w:val="fr-FR"/>
         </w:rPr>
@@ -2092,6 +2416,7 @@
       </w:r>
       <w:r>
         <w:rPr>
+          <w:strike/>
           <w:color w:val="70AD47" w:themeColor="accent6"/>
           <w:lang w:val="fr-FR"/>
         </w:rPr>
@@ -2099,13 +2424,15 @@
       </w:r>
       <w:r>
         <w:rPr>
-          <w:color w:val="70AD47" w:themeColor="accent6"/>
-          <w:lang w:val="fr-FR"/>
-        </w:rPr>
-        <w:t xml:space="preserve"> </w:t>
-      </w:r>
-      <w:r>
-        <w:rPr>
+          <w:strike/>
+          <w:color w:val="70AD47" w:themeColor="accent6"/>
+          <w:lang w:val="fr-FR"/>
+        </w:rPr>
+        <w:t xml:space="preserve"> </w:t>
+      </w:r>
+      <w:r>
+        <w:rPr>
+          <w:strike/>
           <w:color w:val="70AD47" w:themeColor="accent6"/>
           <w:lang w:val="fr-FR"/>
         </w:rPr>
@@ -2113,6 +2440,7 @@
       </w:r>
       <w:r>
         <w:rPr>
+          <w:strike/>
           <w:color w:val="4472C4" w:themeColor="accent1"/>
           <w:lang w:val="fr-FR"/>
         </w:rPr>
@@ -2120,6 +2448,7 @@
       </w:r>
       <w:r>
         <w:rPr>
+          <w:strike/>
           <w:color w:val="4472C4" w:themeColor="accent1"/>
           <w:lang w:val="fr-FR"/>
         </w:rPr>
@@ -2127,6 +2456,7 @@
       </w:r>
       <w:r>
         <w:rPr>
+          <w:strike/>
           <w:color w:val="4472C4" w:themeColor="accent1"/>
           <w:lang w:val="fr-FR"/>
         </w:rPr>
@@ -2135,6 +2465,7 @@
       <w:proofErr w:type="spellStart"/>
       <w:r>
         <w:rPr>
+          <w:strike/>
           <w:color w:val="4472C4" w:themeColor="accent1"/>
           <w:lang w:val="fr-FR"/>
         </w:rPr>
@@ -2143,6 +2474,7 @@
       <w:proofErr w:type="spellEnd"/>
       <w:r>
         <w:rPr>
+          <w:strike/>
           <w:color w:val="4472C4" w:themeColor="accent1"/>
           <w:lang w:val="fr-FR"/>
         </w:rPr>
@@ -2151,6 +2483,7 @@
       <w:proofErr w:type="spellStart"/>
       <w:r>
         <w:rPr>
+          <w:strike/>
           <w:color w:val="4472C4" w:themeColor="accent1"/>
           <w:lang w:val="fr-FR"/>
         </w:rPr>
@@ -2159,14 +2492,16 @@
       <w:proofErr w:type="spellEnd"/>
       <w:r>
         <w:rPr>
-          <w:color w:val="4472C4" w:themeColor="accent1"/>
-          <w:lang w:val="fr-FR"/>
-        </w:rPr>
-        <w:t xml:space="preserve"> </w:t>
-      </w:r>
-      <w:proofErr w:type="spellStart"/>
-      <w:r>
-        <w:rPr>
+          <w:strike/>
+          <w:color w:val="4472C4" w:themeColor="accent1"/>
+          <w:lang w:val="fr-FR"/>
+        </w:rPr>
+        <w:t xml:space="preserve"> </w:t>
+      </w:r>
+      <w:proofErr w:type="spellStart"/>
+      <w:r>
+        <w:rPr>
+          <w:strike/>
           <w:color w:val="4472C4" w:themeColor="accent1"/>
           <w:lang w:val="fr-FR"/>
         </w:rPr>
@@ -2175,6 +2510,7 @@
       <w:proofErr w:type="spellEnd"/>
       <w:r>
         <w:rPr>
+          <w:strike/>
           <w:color w:val="4472C4" w:themeColor="accent1"/>
           <w:lang w:val="fr-FR"/>
         </w:rPr>
@@ -2182,39 +2518,22 @@
       </w:r>
       <w:r>
         <w:rPr>
-          <w:color w:val="4472C4" w:themeColor="accent1"/>
-          <w:lang w:val="en-US"/>
-        </w:rPr>
-        <w:t>[</w:t>
-      </w:r>
-      <w:r>
-        <w:rPr>
-          <w:color w:val="4472C4" w:themeColor="accent1"/>
-          <w:lang w:val="en-US"/>
-        </w:rPr>
-        <w:t>125,126] p2</w:t>
-      </w:r>
-      <w:r>
-        <w:rPr>
-          <w:color w:val="4472C4" w:themeColor="accent1"/>
-          <w:lang w:val="en-US"/>
-        </w:rPr>
-        <w:t>1</w:t>
-      </w:r>
-      <w:r>
-        <w:rPr>
-          <w:color w:val="4472C4" w:themeColor="accent1"/>
-          <w:lang w:val="en-US"/>
-        </w:rPr>
-        <w:t xml:space="preserve"> beamforming</w:t>
-      </w:r>
-      <w:r>
-        <w:rPr>
-          <w:color w:val="4472C4" w:themeColor="accent1"/>
-          <w:lang w:val="en-US"/>
-        </w:rPr>
-        <w:t xml:space="preserve"> power allocation</w:t>
-      </w:r>
+          <w:strike/>
+          <w:color w:val="4472C4" w:themeColor="accent1"/>
+          <w:lang w:val="en-US"/>
+        </w:rPr>
+        <w:t>[125,126] p21 beamforming power allocation</w:t>
+      </w:r>
+    </w:p>
+    <w:p>
+      <w:pPr>
+        <w:pStyle w:val="Paragraphedeliste"/>
+        <w:ind w:left="2880"/>
+        <w:rPr>
+          <w:strike/>
+          <w:lang w:val="fr-FR"/>
+        </w:rPr>
+      </w:pPr>
     </w:p>
     <w:p>
       <w:pPr>
@@ -2534,7 +2853,19 @@
         <w:rPr>
           <w:lang w:val="en-US"/>
         </w:rPr>
-        <w:t>independnat</w:t>
+        <w:t>independa</w:t>
+      </w:r>
+      <w:r>
+        <w:rPr>
+          <w:lang w:val="en-US"/>
+        </w:rPr>
+        <w:t>n</w:t>
+      </w:r>
+      <w:r>
+        <w:rPr>
+          <w:lang w:val="en-US"/>
+        </w:rPr>
+        <w:t>t</w:t>
       </w:r>
       <w:proofErr w:type="spellEnd"/>
       <w:r>
@@ -2548,21 +2879,19 @@
         <w:rPr>
           <w:lang w:val="en-US"/>
         </w:rPr>
-        <w:t xml:space="preserve"> it </w:t>
-      </w:r>
-      <w:proofErr w:type="spellStart"/>
-      <w:r>
-        <w:rPr>
-          <w:lang w:val="en-US"/>
-        </w:rPr>
-        <w:t>wil</w:t>
-      </w:r>
-      <w:proofErr w:type="spellEnd"/>
-      <w:r>
-        <w:rPr>
-          <w:lang w:val="en-US"/>
-        </w:rPr>
-        <w:t xml:space="preserve"> change Eve </w:t>
+        <w:t xml:space="preserve"> it wi</w:t>
+      </w:r>
+      <w:r>
+        <w:rPr>
+          <w:lang w:val="en-US"/>
+        </w:rPr>
+        <w:t>l</w:t>
+      </w:r>
+      <w:r>
+        <w:rPr>
+          <w:lang w:val="en-US"/>
+        </w:rPr>
+        <w:t xml:space="preserve">l change Eve </w:t>
       </w:r>
       <w:proofErr w:type="spellStart"/>
       <w:r>
@@ -2614,7 +2943,11 @@
       </w:r>
       <w:r>
         <w:rPr>
-          <w:color w:val="4472C4" w:themeColor="accent1"/>
+          <w:b/>
+          <w:bCs/>
+          <w:color w:val="4472C4" w:themeColor="accent1"/>
+          <w:sz w:val="32"/>
+          <w:szCs w:val="32"/>
           <w:lang w:val="en-US"/>
         </w:rPr>
         <w:t>[5,</w:t>
@@ -2622,7 +2955,11 @@
       <w:proofErr w:type="gramStart"/>
       <w:r>
         <w:rPr>
-          <w:color w:val="4472C4" w:themeColor="accent1"/>
+          <w:b/>
+          <w:bCs/>
+          <w:color w:val="4472C4" w:themeColor="accent1"/>
+          <w:sz w:val="32"/>
+          <w:szCs w:val="32"/>
           <w:lang w:val="en-US"/>
         </w:rPr>
         <w:t>25]p</w:t>
@@ -2630,182 +2967,285 @@
       <w:proofErr w:type="gramEnd"/>
       <w:r>
         <w:rPr>
-          <w:color w:val="4472C4" w:themeColor="accent1"/>
+          <w:b/>
+          <w:bCs/>
+          <w:color w:val="4472C4" w:themeColor="accent1"/>
+          <w:sz w:val="32"/>
+          <w:szCs w:val="32"/>
           <w:lang w:val="en-US"/>
         </w:rPr>
         <w:t>1</w:t>
       </w:r>
       <w:r>
         <w:rPr>
-          <w:color w:val="4472C4" w:themeColor="accent1"/>
+          <w:b/>
+          <w:bCs/>
+          <w:color w:val="4472C4" w:themeColor="accent1"/>
+          <w:sz w:val="32"/>
+          <w:szCs w:val="32"/>
           <w:lang w:val="en-US"/>
         </w:rPr>
         <w:t>9</w:t>
       </w:r>
       <w:r>
         <w:rPr>
-          <w:color w:val="4472C4" w:themeColor="accent1"/>
-          <w:lang w:val="en-US"/>
-        </w:rPr>
-        <w:t xml:space="preserve"> dummy data injection at particular subcarrier only known by the legitimate receiver. </w:t>
-      </w:r>
-      <w:proofErr w:type="spellStart"/>
-      <w:r>
-        <w:rPr>
-          <w:color w:val="4472C4" w:themeColor="accent1"/>
+          <w:b/>
+          <w:bCs/>
+          <w:color w:val="4472C4" w:themeColor="accent1"/>
+          <w:sz w:val="32"/>
+          <w:szCs w:val="32"/>
+          <w:lang w:val="en-US"/>
+        </w:rPr>
+        <w:t xml:space="preserve"> dummy data injection at particular subcarrier only known by the legitimate receiver. Prob: on </w:t>
+      </w:r>
+      <w:proofErr w:type="spellStart"/>
+      <w:r>
+        <w:rPr>
+          <w:b/>
+          <w:bCs/>
+          <w:color w:val="4472C4" w:themeColor="accent1"/>
+          <w:sz w:val="32"/>
+          <w:szCs w:val="32"/>
+          <w:lang w:val="en-US"/>
+        </w:rPr>
+        <w:t>envoit</w:t>
+      </w:r>
+      <w:proofErr w:type="spellEnd"/>
+      <w:r>
+        <w:rPr>
+          <w:b/>
+          <w:bCs/>
+          <w:color w:val="4472C4" w:themeColor="accent1"/>
+          <w:sz w:val="32"/>
+          <w:szCs w:val="32"/>
+          <w:lang w:val="en-US"/>
+        </w:rPr>
+        <w:t xml:space="preserve"> que sur </w:t>
+      </w:r>
+      <w:proofErr w:type="spellStart"/>
+      <w:r>
+        <w:rPr>
+          <w:b/>
+          <w:bCs/>
+          <w:color w:val="4472C4" w:themeColor="accent1"/>
+          <w:sz w:val="32"/>
+          <w:szCs w:val="32"/>
+          <w:lang w:val="en-US"/>
+        </w:rPr>
+        <w:t>certaines</w:t>
+      </w:r>
+      <w:proofErr w:type="spellEnd"/>
+      <w:r>
+        <w:rPr>
+          <w:b/>
+          <w:bCs/>
+          <w:color w:val="4472C4" w:themeColor="accent1"/>
+          <w:sz w:val="32"/>
+          <w:szCs w:val="32"/>
+          <w:lang w:val="en-US"/>
+        </w:rPr>
+        <w:t xml:space="preserve"> </w:t>
+      </w:r>
+      <w:proofErr w:type="spellStart"/>
+      <w:r>
+        <w:rPr>
+          <w:b/>
+          <w:bCs/>
+          <w:color w:val="4472C4" w:themeColor="accent1"/>
+          <w:sz w:val="32"/>
+          <w:szCs w:val="32"/>
+          <w:lang w:val="en-US"/>
+        </w:rPr>
+        <w:t>subcar</w:t>
+      </w:r>
+      <w:proofErr w:type="spellEnd"/>
+      <w:r>
+        <w:rPr>
+          <w:b/>
+          <w:bCs/>
+          <w:color w:val="4472C4" w:themeColor="accent1"/>
+          <w:sz w:val="32"/>
+          <w:szCs w:val="32"/>
+          <w:lang w:val="en-US"/>
+        </w:rPr>
+        <w:t xml:space="preserve">. </w:t>
+      </w:r>
+      <w:proofErr w:type="spellStart"/>
+      <w:r>
+        <w:rPr>
+          <w:b/>
+          <w:bCs/>
+          <w:color w:val="4472C4" w:themeColor="accent1"/>
+          <w:sz w:val="32"/>
+          <w:szCs w:val="32"/>
+          <w:lang w:val="en-US"/>
+        </w:rPr>
+        <w:t>Aussi</w:t>
+      </w:r>
+      <w:proofErr w:type="spellEnd"/>
+      <w:r>
+        <w:rPr>
+          <w:b/>
+          <w:bCs/>
+          <w:color w:val="4472C4" w:themeColor="accent1"/>
+          <w:sz w:val="32"/>
+          <w:szCs w:val="32"/>
+          <w:lang w:val="en-US"/>
+        </w:rPr>
+        <w:t xml:space="preserve">, dummy data location depends on secret shared seed </w:t>
+      </w:r>
+      <w:r>
+        <w:rPr>
+          <w:b/>
+          <w:bCs/>
+          <w:color w:val="4472C4" w:themeColor="accent1"/>
+          <w:sz w:val="32"/>
+          <w:szCs w:val="32"/>
+        </w:rPr>
+        <w:sym w:font="Wingdings" w:char="F0E0"/>
+      </w:r>
+      <w:r>
+        <w:rPr>
+          <w:b/>
+          <w:bCs/>
+          <w:color w:val="4472C4" w:themeColor="accent1"/>
+          <w:sz w:val="32"/>
+          <w:szCs w:val="32"/>
+          <w:lang w:val="en-US"/>
+        </w:rPr>
+        <w:t xml:space="preserve"> possible de </w:t>
+      </w:r>
+      <w:proofErr w:type="spellStart"/>
+      <w:r>
+        <w:rPr>
+          <w:b/>
+          <w:bCs/>
+          <w:color w:val="4472C4" w:themeColor="accent1"/>
+          <w:sz w:val="32"/>
+          <w:szCs w:val="32"/>
+          <w:lang w:val="en-US"/>
+        </w:rPr>
+        <w:t>choper</w:t>
+      </w:r>
+      <w:proofErr w:type="spellEnd"/>
+      <w:r>
+        <w:rPr>
+          <w:b/>
+          <w:bCs/>
+          <w:color w:val="4472C4" w:themeColor="accent1"/>
+          <w:sz w:val="32"/>
+          <w:szCs w:val="32"/>
+          <w:lang w:val="en-US"/>
+        </w:rPr>
+        <w:t xml:space="preserve"> </w:t>
+      </w:r>
+      <w:proofErr w:type="spellStart"/>
+      <w:r>
+        <w:rPr>
+          <w:b/>
+          <w:bCs/>
+          <w:color w:val="4472C4" w:themeColor="accent1"/>
+          <w:sz w:val="32"/>
+          <w:szCs w:val="32"/>
+          <w:lang w:val="en-US"/>
+        </w:rPr>
+        <w:t>cette</w:t>
+      </w:r>
+      <w:proofErr w:type="spellEnd"/>
+      <w:r>
+        <w:rPr>
+          <w:b/>
+          <w:bCs/>
+          <w:color w:val="4472C4" w:themeColor="accent1"/>
+          <w:sz w:val="32"/>
+          <w:szCs w:val="32"/>
+          <w:lang w:val="en-US"/>
+        </w:rPr>
+        <w:t xml:space="preserve"> secret shared seed. </w:t>
+      </w:r>
+      <w:proofErr w:type="spellStart"/>
+      <w:r>
+        <w:rPr>
+          <w:b/>
+          <w:bCs/>
+          <w:color w:val="4472C4" w:themeColor="accent1"/>
+          <w:sz w:val="32"/>
+          <w:szCs w:val="32"/>
         </w:rPr>
         <w:t>Prob</w:t>
       </w:r>
       <w:proofErr w:type="spellEnd"/>
       <w:r>
         <w:rPr>
-          <w:color w:val="4472C4" w:themeColor="accent1"/>
-        </w:rPr>
-        <w:t xml:space="preserve">: on </w:t>
-      </w:r>
-      <w:proofErr w:type="spellStart"/>
-      <w:r>
-        <w:rPr>
-          <w:color w:val="4472C4" w:themeColor="accent1"/>
-        </w:rPr>
-        <w:t>envoit</w:t>
-      </w:r>
-      <w:proofErr w:type="spellEnd"/>
-      <w:r>
-        <w:rPr>
-          <w:color w:val="4472C4" w:themeColor="accent1"/>
-        </w:rPr>
-        <w:t xml:space="preserve"> que sur certaines </w:t>
-      </w:r>
-      <w:proofErr w:type="spellStart"/>
-      <w:r>
-        <w:rPr>
-          <w:color w:val="4472C4" w:themeColor="accent1"/>
-        </w:rPr>
-        <w:t>subcar</w:t>
-      </w:r>
-      <w:proofErr w:type="spellEnd"/>
-      <w:r>
-        <w:rPr>
-          <w:color w:val="4472C4" w:themeColor="accent1"/>
-        </w:rPr>
-        <w:t xml:space="preserve">. </w:t>
-      </w:r>
-      <w:proofErr w:type="spellStart"/>
-      <w:r>
-        <w:rPr>
-          <w:color w:val="4472C4" w:themeColor="accent1"/>
-          <w:lang w:val="en-US"/>
-        </w:rPr>
-        <w:t>Aussi</w:t>
-      </w:r>
-      <w:proofErr w:type="spellEnd"/>
-      <w:r>
-        <w:rPr>
-          <w:color w:val="4472C4" w:themeColor="accent1"/>
-          <w:lang w:val="en-US"/>
-        </w:rPr>
-        <w:t xml:space="preserve">, dummy data location depends on secret shared seed </w:t>
-      </w:r>
-      <w:r>
-        <w:rPr>
-          <w:color w:val="4472C4" w:themeColor="accent1"/>
-        </w:rPr>
-        <w:sym w:font="Wingdings" w:char="F0E0"/>
-      </w:r>
-      <w:r>
-        <w:rPr>
-          <w:color w:val="4472C4" w:themeColor="accent1"/>
-          <w:lang w:val="en-US"/>
-        </w:rPr>
-        <w:t xml:space="preserve"> possible de </w:t>
-      </w:r>
-      <w:proofErr w:type="spellStart"/>
-      <w:r>
-        <w:rPr>
-          <w:color w:val="4472C4" w:themeColor="accent1"/>
-          <w:lang w:val="en-US"/>
-        </w:rPr>
-        <w:t>choper</w:t>
-      </w:r>
-      <w:proofErr w:type="spellEnd"/>
-      <w:r>
-        <w:rPr>
-          <w:color w:val="4472C4" w:themeColor="accent1"/>
-          <w:lang w:val="en-US"/>
-        </w:rPr>
-        <w:t xml:space="preserve"> </w:t>
-      </w:r>
-      <w:proofErr w:type="spellStart"/>
-      <w:r>
-        <w:rPr>
-          <w:color w:val="4472C4" w:themeColor="accent1"/>
-          <w:lang w:val="en-US"/>
-        </w:rPr>
-        <w:t>cette</w:t>
-      </w:r>
-      <w:proofErr w:type="spellEnd"/>
-      <w:r>
-        <w:rPr>
-          <w:color w:val="4472C4" w:themeColor="accent1"/>
-          <w:lang w:val="en-US"/>
-        </w:rPr>
-        <w:t xml:space="preserve"> secret shared seed</w:t>
-      </w:r>
-      <w:r>
-        <w:rPr>
-          <w:color w:val="4472C4" w:themeColor="accent1"/>
-          <w:lang w:val="en-US"/>
-        </w:rPr>
-        <w:t xml:space="preserve">. </w:t>
-      </w:r>
-      <w:proofErr w:type="spellStart"/>
-      <w:r>
-        <w:rPr>
-          <w:color w:val="4472C4" w:themeColor="accent1"/>
-        </w:rPr>
-        <w:t>Prob</w:t>
-      </w:r>
-      <w:proofErr w:type="spellEnd"/>
-      <w:r>
-        <w:rPr>
-          <w:color w:val="4472C4" w:themeColor="accent1"/>
+          <w:b/>
+          <w:bCs/>
+          <w:color w:val="4472C4" w:themeColor="accent1"/>
+          <w:sz w:val="32"/>
+          <w:szCs w:val="32"/>
         </w:rPr>
         <w:t xml:space="preserve"> of [5,25]: il faut que E n’ait aucun </w:t>
       </w:r>
       <w:proofErr w:type="spellStart"/>
       <w:r>
         <w:rPr>
-          <w:color w:val="4472C4" w:themeColor="accent1"/>
+          <w:b/>
+          <w:bCs/>
+          <w:color w:val="4472C4" w:themeColor="accent1"/>
+          <w:sz w:val="32"/>
+          <w:szCs w:val="32"/>
         </w:rPr>
         <w:t>knowledge</w:t>
       </w:r>
       <w:proofErr w:type="spellEnd"/>
       <w:r>
         <w:rPr>
-          <w:color w:val="4472C4" w:themeColor="accent1"/>
+          <w:b/>
+          <w:bCs/>
+          <w:color w:val="4472C4" w:themeColor="accent1"/>
+          <w:sz w:val="32"/>
+          <w:szCs w:val="32"/>
         </w:rPr>
         <w:t xml:space="preserve"> d</w:t>
       </w:r>
       <w:r>
         <w:rPr>
-          <w:color w:val="4472C4" w:themeColor="accent1"/>
+          <w:b/>
+          <w:bCs/>
+          <w:color w:val="4472C4" w:themeColor="accent1"/>
+          <w:sz w:val="32"/>
+          <w:szCs w:val="32"/>
         </w:rPr>
         <w:t>’</w:t>
       </w:r>
       <w:proofErr w:type="spellStart"/>
       <w:r>
         <w:rPr>
-          <w:color w:val="4472C4" w:themeColor="accent1"/>
+          <w:b/>
+          <w:bCs/>
+          <w:color w:val="4472C4" w:themeColor="accent1"/>
+          <w:sz w:val="32"/>
+          <w:szCs w:val="32"/>
         </w:rPr>
         <w:t>Hb</w:t>
       </w:r>
       <w:proofErr w:type="spellEnd"/>
       <w:r>
         <w:rPr>
-          <w:color w:val="4472C4" w:themeColor="accent1"/>
-        </w:rPr>
-        <w:t xml:space="preserve">. </w:t>
+          <w:b/>
+          <w:bCs/>
+          <w:color w:val="4472C4" w:themeColor="accent1"/>
+          <w:sz w:val="32"/>
+          <w:szCs w:val="32"/>
+        </w:rPr>
+        <w:t>.</w:t>
+      </w:r>
+      <w:r>
+        <w:rPr>
+          <w:color w:val="4472C4" w:themeColor="accent1"/>
+          <w:sz w:val="32"/>
+          <w:szCs w:val="32"/>
+        </w:rPr>
+        <w:t xml:space="preserve"> </w:t>
       </w:r>
     </w:p>
     <w:p>
@@ -2823,6 +3263,7 @@
         <w:rPr>
           <w:lang w:val="en-US"/>
         </w:rPr>
+        <w:lastRenderedPageBreak/>
         <w:t>Space</w:t>
       </w:r>
       <w:r>
@@ -3369,7 +3810,6 @@
         <w:rPr>
           <w:lang w:val="en-US"/>
         </w:rPr>
-        <w:lastRenderedPageBreak/>
         <w:t>Non</w:t>
       </w:r>
       <w:r>
@@ -3539,7 +3979,7 @@
       <w:pPr>
         <w:pStyle w:val="Paragraphedeliste"/>
         <w:rPr>
-          <w:lang w:val="fr-FR"/>
+          <w:lang w:val="en-US"/>
         </w:rPr>
       </w:pPr>
     </w:p>

</xml_diff>